<commit_message>
Added java doc and uml for commandpattern
</commit_message>
<xml_diff>
--- a/VerteilteObjekteRMI.docx
+++ b/VerteilteObjekteRMI.docx
@@ -599,7 +599,7 @@
       <w:r>
         <w:fldChar w:fldCharType="separate"/>
       </w:r>
-      <w:hyperlink w:anchor="_Toc446016426" w:history="1">
+      <w:hyperlink w:anchor="_Toc446068459" w:history="1">
         <w:r>
           <w:rPr>
             <w:rStyle w:val="Hyperlink"/>
@@ -641,7 +641,7 @@
           <w:rPr>
             <w:noProof/>
           </w:rPr>
-          <w:instrText xml:space="preserve"> PAGEREF _Toc446016426 \h </w:instrText>
+          <w:instrText xml:space="preserve"> PAGEREF _Toc446068459 \h </w:instrText>
         </w:r>
         <w:r>
           <w:rPr>
@@ -683,7 +683,7 @@
           <w:lang w:val="en-US" w:eastAsia="en-US" w:bidi="ar-SA"/>
         </w:rPr>
       </w:pPr>
-      <w:hyperlink w:anchor="_Toc446016427" w:history="1">
+      <w:hyperlink w:anchor="_Toc446068460" w:history="1">
         <w:r>
           <w:rPr>
             <w:rStyle w:val="Hyperlink"/>
@@ -725,7 +725,7 @@
           <w:rPr>
             <w:noProof/>
           </w:rPr>
-          <w:instrText xml:space="preserve"> PAGEREF _Toc446016427 \h </w:instrText>
+          <w:instrText xml:space="preserve"> PAGEREF _Toc446068460 \h </w:instrText>
         </w:r>
         <w:r>
           <w:rPr>
@@ -767,7 +767,7 @@
           <w:lang w:val="en-US" w:eastAsia="en-US" w:bidi="ar-SA"/>
         </w:rPr>
       </w:pPr>
-      <w:hyperlink w:anchor="_Toc446016428" w:history="1">
+      <w:hyperlink w:anchor="_Toc446068461" w:history="1">
         <w:r>
           <w:rPr>
             <w:rStyle w:val="Hyperlink"/>
@@ -810,7 +810,7 @@
           <w:rPr>
             <w:noProof/>
           </w:rPr>
-          <w:instrText xml:space="preserve"> PAGEREF _Toc446016428 \h </w:instrText>
+          <w:instrText xml:space="preserve"> PAGEREF _Toc446068461 \h </w:instrText>
         </w:r>
         <w:r>
           <w:rPr>
@@ -852,7 +852,7 @@
           <w:lang w:val="en-US" w:eastAsia="en-US" w:bidi="ar-SA"/>
         </w:rPr>
       </w:pPr>
-      <w:hyperlink w:anchor="_Toc446016429" w:history="1">
+      <w:hyperlink w:anchor="_Toc446068462" w:history="1">
         <w:r>
           <w:rPr>
             <w:rStyle w:val="Hyperlink"/>
@@ -894,7 +894,7 @@
           <w:rPr>
             <w:noProof/>
           </w:rPr>
-          <w:instrText xml:space="preserve"> PAGEREF _Toc446016429 \h </w:instrText>
+          <w:instrText xml:space="preserve"> PAGEREF _Toc446068462 \h </w:instrText>
         </w:r>
         <w:r>
           <w:rPr>
@@ -936,7 +936,7 @@
           <w:lang w:val="en-US" w:eastAsia="en-US" w:bidi="ar-SA"/>
         </w:rPr>
       </w:pPr>
-      <w:hyperlink w:anchor="_Toc446016430" w:history="1">
+      <w:hyperlink w:anchor="_Toc446068463" w:history="1">
         <w:r>
           <w:rPr>
             <w:rStyle w:val="Hyperlink"/>
@@ -978,7 +978,7 @@
           <w:rPr>
             <w:noProof/>
           </w:rPr>
-          <w:instrText xml:space="preserve"> PAGEREF _Toc446016430 \h </w:instrText>
+          <w:instrText xml:space="preserve"> PAGEREF _Toc446068463 \h </w:instrText>
         </w:r>
         <w:r>
           <w:rPr>
@@ -1020,7 +1020,7 @@
           <w:lang w:val="en-US" w:eastAsia="en-US" w:bidi="ar-SA"/>
         </w:rPr>
       </w:pPr>
-      <w:hyperlink w:anchor="_Toc446016431" w:history="1">
+      <w:hyperlink w:anchor="_Toc446068464" w:history="1">
         <w:r>
           <w:rPr>
             <w:rStyle w:val="Hyperlink"/>
@@ -1062,7 +1062,7 @@
           <w:rPr>
             <w:noProof/>
           </w:rPr>
-          <w:instrText xml:space="preserve"> PAGEREF _Toc446016431 \h </w:instrText>
+          <w:instrText xml:space="preserve"> PAGEREF _Toc446068464 \h </w:instrText>
         </w:r>
         <w:r>
           <w:rPr>
@@ -1104,13 +1104,13 @@
           <w:lang w:val="en-US" w:eastAsia="en-US" w:bidi="ar-SA"/>
         </w:rPr>
       </w:pPr>
-      <w:hyperlink w:anchor="_Toc446016432" w:history="1">
+      <w:hyperlink w:anchor="_Toc446068465" w:history="1">
         <w:r>
           <w:rPr>
             <w:rStyle w:val="Hyperlink"/>
             <w:noProof/>
           </w:rPr>
-          <w:t>Java Policy File</w:t>
+          <w:t>GitHub Repository</w:t>
         </w:r>
         <w:r>
           <w:rPr>
@@ -1128,7 +1128,7 @@
           <w:rPr>
             <w:noProof/>
           </w:rPr>
-          <w:instrText xml:space="preserve"> PAGEREF _Toc446016432 \h </w:instrText>
+          <w:instrText xml:space="preserve"> PAGEREF _Toc446068465 \h </w:instrText>
         </w:r>
         <w:r>
           <w:rPr>
@@ -1157,9 +1157,9 @@
     </w:p>
     <w:p>
       <w:pPr>
-        <w:pStyle w:val="Verzeichnis2"/>
+        <w:pStyle w:val="Verzeichnis3"/>
         <w:tabs>
-          <w:tab w:val="left" w:pos="1100"/>
+          <w:tab w:val="right" w:leader="dot" w:pos="9628"/>
         </w:tabs>
         <w:rPr>
           <w:rFonts w:asciiTheme="minorHAnsi" w:eastAsiaTheme="minorEastAsia" w:hAnsiTheme="minorHAnsi" w:cstheme="minorBidi"/>
@@ -1170,40 +1170,22 @@
           <w:lang w:val="en-US" w:eastAsia="en-US" w:bidi="ar-SA"/>
         </w:rPr>
       </w:pPr>
-      <w:hyperlink w:anchor="_Toc446016433" w:history="1">
+      <w:hyperlink w:anchor="_Toc446068466" w:history="1">
         <w:r>
           <w:rPr>
             <w:rStyle w:val="Hyperlink"/>
             <w:noProof/>
           </w:rPr>
-          <w:t>2.1</w:t>
-        </w:r>
-        <w:r>
-          <w:rPr>
-            <w:rFonts w:asciiTheme="minorHAnsi" w:eastAsiaTheme="minorEastAsia" w:hAnsiTheme="minorHAnsi" w:cstheme="minorBidi"/>
-            <w:noProof/>
-            <w:kern w:val="0"/>
-            <w:sz w:val="22"/>
-            <w:szCs w:val="22"/>
-            <w:lang w:val="en-US" w:eastAsia="en-US" w:bidi="ar-SA"/>
+          <w:t>Java Policy File</w:t>
+        </w:r>
+        <w:r>
+          <w:rPr>
+            <w:noProof/>
           </w:rPr>
           <w:tab/>
         </w:r>
         <w:r>
           <w:rPr>
-            <w:rStyle w:val="Hyperlink"/>
-            <w:noProof/>
-          </w:rPr>
-          <w:t>RMI Tutorial</w:t>
-        </w:r>
-        <w:r>
-          <w:rPr>
-            <w:noProof/>
-          </w:rPr>
-          <w:tab/>
-        </w:r>
-        <w:r>
-          <w:rPr>
             <w:noProof/>
           </w:rPr>
           <w:fldChar w:fldCharType="begin"/>
@@ -1212,7 +1194,7 @@
           <w:rPr>
             <w:noProof/>
           </w:rPr>
-          <w:instrText xml:space="preserve"> PAGEREF _Toc446016433 \h </w:instrText>
+          <w:instrText xml:space="preserve"> PAGEREF _Toc446068466 \h </w:instrText>
         </w:r>
         <w:r>
           <w:rPr>
@@ -1241,9 +1223,9 @@
     </w:p>
     <w:p>
       <w:pPr>
-        <w:pStyle w:val="Verzeichnis3"/>
+        <w:pStyle w:val="Verzeichnis2"/>
         <w:tabs>
-          <w:tab w:val="right" w:leader="dot" w:pos="9628"/>
+          <w:tab w:val="left" w:pos="1100"/>
         </w:tabs>
         <w:rPr>
           <w:rFonts w:asciiTheme="minorHAnsi" w:eastAsiaTheme="minorEastAsia" w:hAnsiTheme="minorHAnsi" w:cstheme="minorBidi"/>
@@ -1254,22 +1236,40 @@
           <w:lang w:val="en-US" w:eastAsia="en-US" w:bidi="ar-SA"/>
         </w:rPr>
       </w:pPr>
-      <w:hyperlink w:anchor="_Toc446016434" w:history="1">
+      <w:hyperlink w:anchor="_Toc446068467" w:history="1">
         <w:r>
           <w:rPr>
             <w:rStyle w:val="Hyperlink"/>
             <w:noProof/>
           </w:rPr>
-          <w:t>Server</w:t>
-        </w:r>
-        <w:r>
-          <w:rPr>
-            <w:noProof/>
+          <w:t>2.1</w:t>
+        </w:r>
+        <w:r>
+          <w:rPr>
+            <w:rFonts w:asciiTheme="minorHAnsi" w:eastAsiaTheme="minorEastAsia" w:hAnsiTheme="minorHAnsi" w:cstheme="minorBidi"/>
+            <w:noProof/>
+            <w:kern w:val="0"/>
+            <w:sz w:val="22"/>
+            <w:szCs w:val="22"/>
+            <w:lang w:val="en-US" w:eastAsia="en-US" w:bidi="ar-SA"/>
           </w:rPr>
           <w:tab/>
         </w:r>
         <w:r>
           <w:rPr>
+            <w:rStyle w:val="Hyperlink"/>
+            <w:noProof/>
+          </w:rPr>
+          <w:t>RMI Tutorial</w:t>
+        </w:r>
+        <w:r>
+          <w:rPr>
+            <w:noProof/>
+          </w:rPr>
+          <w:tab/>
+        </w:r>
+        <w:r>
+          <w:rPr>
             <w:noProof/>
           </w:rPr>
           <w:fldChar w:fldCharType="begin"/>
@@ -1278,7 +1278,7 @@
           <w:rPr>
             <w:noProof/>
           </w:rPr>
-          <w:instrText xml:space="preserve"> PAGEREF _Toc446016434 \h </w:instrText>
+          <w:instrText xml:space="preserve"> PAGEREF _Toc446068467 \h </w:instrText>
         </w:r>
         <w:r>
           <w:rPr>
@@ -1320,13 +1320,13 @@
           <w:lang w:val="en-US" w:eastAsia="en-US" w:bidi="ar-SA"/>
         </w:rPr>
       </w:pPr>
-      <w:hyperlink w:anchor="_Toc446016435" w:history="1">
+      <w:hyperlink w:anchor="_Toc446068468" w:history="1">
         <w:r>
           <w:rPr>
             <w:rStyle w:val="Hyperlink"/>
             <w:noProof/>
           </w:rPr>
-          <w:t>Client</w:t>
+          <w:t>Server</w:t>
         </w:r>
         <w:r>
           <w:rPr>
@@ -1344,7 +1344,7 @@
           <w:rPr>
             <w:noProof/>
           </w:rPr>
-          <w:instrText xml:space="preserve"> PAGEREF _Toc446016435 \h </w:instrText>
+          <w:instrText xml:space="preserve"> PAGEREF _Toc446068468 \h </w:instrText>
         </w:r>
         <w:r>
           <w:rPr>
@@ -1386,13 +1386,13 @@
           <w:lang w:val="en-US" w:eastAsia="en-US" w:bidi="ar-SA"/>
         </w:rPr>
       </w:pPr>
-      <w:hyperlink w:anchor="_Toc446016436" w:history="1">
+      <w:hyperlink w:anchor="_Toc446068469" w:history="1">
         <w:r>
           <w:rPr>
             <w:rStyle w:val="Hyperlink"/>
             <w:noProof/>
           </w:rPr>
-          <w:t>Aufgetretene Probleme</w:t>
+          <w:t>Client</w:t>
         </w:r>
         <w:r>
           <w:rPr>
@@ -1410,7 +1410,7 @@
           <w:rPr>
             <w:noProof/>
           </w:rPr>
-          <w:instrText xml:space="preserve"> PAGEREF _Toc446016436 \h </w:instrText>
+          <w:instrText xml:space="preserve"> PAGEREF _Toc446068469 \h </w:instrText>
         </w:r>
         <w:r>
           <w:rPr>
@@ -1439,9 +1439,9 @@
     </w:p>
     <w:p>
       <w:pPr>
-        <w:pStyle w:val="Verzeichnis2"/>
+        <w:pStyle w:val="Verzeichnis3"/>
         <w:tabs>
-          <w:tab w:val="left" w:pos="1100"/>
+          <w:tab w:val="right" w:leader="dot" w:pos="9628"/>
         </w:tabs>
         <w:rPr>
           <w:rFonts w:asciiTheme="minorHAnsi" w:eastAsiaTheme="minorEastAsia" w:hAnsiTheme="minorHAnsi" w:cstheme="minorBidi"/>
@@ -1452,40 +1452,22 @@
           <w:lang w:val="en-US" w:eastAsia="en-US" w:bidi="ar-SA"/>
         </w:rPr>
       </w:pPr>
-      <w:hyperlink w:anchor="_Toc446016437" w:history="1">
+      <w:hyperlink w:anchor="_Toc446068470" w:history="1">
         <w:r>
           <w:rPr>
             <w:rStyle w:val="Hyperlink"/>
             <w:noProof/>
           </w:rPr>
-          <w:t>2.2</w:t>
-        </w:r>
-        <w:r>
-          <w:rPr>
-            <w:rFonts w:asciiTheme="minorHAnsi" w:eastAsiaTheme="minorEastAsia" w:hAnsiTheme="minorHAnsi" w:cstheme="minorBidi"/>
-            <w:noProof/>
-            <w:kern w:val="0"/>
-            <w:sz w:val="22"/>
-            <w:szCs w:val="22"/>
-            <w:lang w:val="en-US" w:eastAsia="en-US" w:bidi="ar-SA"/>
+          <w:t>Aufgetretene Probleme</w:t>
+        </w:r>
+        <w:r>
+          <w:rPr>
+            <w:noProof/>
           </w:rPr>
           <w:tab/>
         </w:r>
         <w:r>
           <w:rPr>
-            <w:rStyle w:val="Hyperlink"/>
-            <w:noProof/>
-          </w:rPr>
-          <w:t>RMI Command Pattern</w:t>
-        </w:r>
-        <w:r>
-          <w:rPr>
-            <w:noProof/>
-          </w:rPr>
-          <w:tab/>
-        </w:r>
-        <w:r>
-          <w:rPr>
             <w:noProof/>
           </w:rPr>
           <w:fldChar w:fldCharType="begin"/>
@@ -1494,7 +1476,7 @@
           <w:rPr>
             <w:noProof/>
           </w:rPr>
-          <w:instrText xml:space="preserve"> PAGEREF _Toc446016437 \h </w:instrText>
+          <w:instrText xml:space="preserve"> PAGEREF _Toc446068470 \h </w:instrText>
         </w:r>
         <w:r>
           <w:rPr>
@@ -1523,9 +1505,9 @@
     </w:p>
     <w:p>
       <w:pPr>
-        <w:pStyle w:val="Verzeichnis1"/>
+        <w:pStyle w:val="Verzeichnis2"/>
         <w:tabs>
-          <w:tab w:val="left" w:pos="480"/>
+          <w:tab w:val="left" w:pos="1100"/>
         </w:tabs>
         <w:rPr>
           <w:rFonts w:asciiTheme="minorHAnsi" w:eastAsiaTheme="minorEastAsia" w:hAnsiTheme="minorHAnsi" w:cstheme="minorBidi"/>
@@ -1536,13 +1518,13 @@
           <w:lang w:val="en-US" w:eastAsia="en-US" w:bidi="ar-SA"/>
         </w:rPr>
       </w:pPr>
-      <w:hyperlink w:anchor="_Toc446016438" w:history="1">
+      <w:hyperlink w:anchor="_Toc446068471" w:history="1">
         <w:r>
           <w:rPr>
             <w:rStyle w:val="Hyperlink"/>
             <w:noProof/>
           </w:rPr>
-          <w:t>3</w:t>
+          <w:t>2.2</w:t>
         </w:r>
         <w:r>
           <w:rPr>
@@ -1560,7 +1542,7 @@
             <w:rStyle w:val="Hyperlink"/>
             <w:noProof/>
           </w:rPr>
-          <w:t>Aufwand</w:t>
+          <w:t>RMI Command Pattern</w:t>
         </w:r>
         <w:r>
           <w:rPr>
@@ -1578,7 +1560,7 @@
           <w:rPr>
             <w:noProof/>
           </w:rPr>
-          <w:instrText xml:space="preserve"> PAGEREF _Toc446016438 \h </w:instrText>
+          <w:instrText xml:space="preserve"> PAGEREF _Toc446068471 \h </w:instrText>
         </w:r>
         <w:r>
           <w:rPr>
@@ -1595,7 +1577,7 @@
           <w:rPr>
             <w:noProof/>
           </w:rPr>
-          <w:t>9</w:t>
+          <w:t>7</w:t>
         </w:r>
         <w:r>
           <w:rPr>
@@ -1607,9 +1589,9 @@
     </w:p>
     <w:p>
       <w:pPr>
-        <w:pStyle w:val="Verzeichnis2"/>
+        <w:pStyle w:val="Verzeichnis1"/>
         <w:tabs>
-          <w:tab w:val="left" w:pos="1100"/>
+          <w:tab w:val="left" w:pos="480"/>
         </w:tabs>
         <w:rPr>
           <w:rFonts w:asciiTheme="minorHAnsi" w:eastAsiaTheme="minorEastAsia" w:hAnsiTheme="minorHAnsi" w:cstheme="minorBidi"/>
@@ -1620,13 +1602,13 @@
           <w:lang w:val="en-US" w:eastAsia="en-US" w:bidi="ar-SA"/>
         </w:rPr>
       </w:pPr>
-      <w:hyperlink w:anchor="_Toc446016439" w:history="1">
+      <w:hyperlink w:anchor="_Toc446068472" w:history="1">
         <w:r>
           <w:rPr>
             <w:rStyle w:val="Hyperlink"/>
             <w:noProof/>
           </w:rPr>
-          <w:t>3.1</w:t>
+          <w:t>3</w:t>
         </w:r>
         <w:r>
           <w:rPr>
@@ -1644,7 +1626,7 @@
             <w:rStyle w:val="Hyperlink"/>
             <w:noProof/>
           </w:rPr>
-          <w:t>Geschätzter Aufwand</w:t>
+          <w:t>Aufwand</w:t>
         </w:r>
         <w:r>
           <w:rPr>
@@ -1662,7 +1644,7 @@
           <w:rPr>
             <w:noProof/>
           </w:rPr>
-          <w:instrText xml:space="preserve"> PAGEREF _Toc446016439 \h </w:instrText>
+          <w:instrText xml:space="preserve"> PAGEREF _Toc446068472 \h </w:instrText>
         </w:r>
         <w:r>
           <w:rPr>
@@ -1704,13 +1686,13 @@
           <w:lang w:val="en-US" w:eastAsia="en-US" w:bidi="ar-SA"/>
         </w:rPr>
       </w:pPr>
-      <w:hyperlink w:anchor="_Toc446016440" w:history="1">
+      <w:hyperlink w:anchor="_Toc446068473" w:history="1">
         <w:r>
           <w:rPr>
             <w:rStyle w:val="Hyperlink"/>
             <w:noProof/>
           </w:rPr>
-          <w:t>3.2</w:t>
+          <w:t>3.1</w:t>
         </w:r>
         <w:r>
           <w:rPr>
@@ -1728,6 +1710,90 @@
             <w:rStyle w:val="Hyperlink"/>
             <w:noProof/>
           </w:rPr>
+          <w:t>Geschätzter Aufwand</w:t>
+        </w:r>
+        <w:r>
+          <w:rPr>
+            <w:noProof/>
+          </w:rPr>
+          <w:tab/>
+        </w:r>
+        <w:r>
+          <w:rPr>
+            <w:noProof/>
+          </w:rPr>
+          <w:fldChar w:fldCharType="begin"/>
+        </w:r>
+        <w:r>
+          <w:rPr>
+            <w:noProof/>
+          </w:rPr>
+          <w:instrText xml:space="preserve"> PAGEREF _Toc446068473 \h </w:instrText>
+        </w:r>
+        <w:r>
+          <w:rPr>
+            <w:noProof/>
+          </w:rPr>
+        </w:r>
+        <w:r>
+          <w:rPr>
+            <w:noProof/>
+          </w:rPr>
+          <w:fldChar w:fldCharType="separate"/>
+        </w:r>
+        <w:r>
+          <w:rPr>
+            <w:noProof/>
+          </w:rPr>
+          <w:t>9</w:t>
+        </w:r>
+        <w:r>
+          <w:rPr>
+            <w:noProof/>
+          </w:rPr>
+          <w:fldChar w:fldCharType="end"/>
+        </w:r>
+      </w:hyperlink>
+    </w:p>
+    <w:p>
+      <w:pPr>
+        <w:pStyle w:val="Verzeichnis2"/>
+        <w:tabs>
+          <w:tab w:val="left" w:pos="1100"/>
+        </w:tabs>
+        <w:rPr>
+          <w:rFonts w:asciiTheme="minorHAnsi" w:eastAsiaTheme="minorEastAsia" w:hAnsiTheme="minorHAnsi" w:cstheme="minorBidi"/>
+          <w:noProof/>
+          <w:kern w:val="0"/>
+          <w:sz w:val="22"/>
+          <w:szCs w:val="22"/>
+          <w:lang w:val="en-US" w:eastAsia="en-US" w:bidi="ar-SA"/>
+        </w:rPr>
+      </w:pPr>
+      <w:hyperlink w:anchor="_Toc446068474" w:history="1">
+        <w:r>
+          <w:rPr>
+            <w:rStyle w:val="Hyperlink"/>
+            <w:noProof/>
+          </w:rPr>
+          <w:t>3.2</w:t>
+        </w:r>
+        <w:r>
+          <w:rPr>
+            <w:rFonts w:asciiTheme="minorHAnsi" w:eastAsiaTheme="minorEastAsia" w:hAnsiTheme="minorHAnsi" w:cstheme="minorBidi"/>
+            <w:noProof/>
+            <w:kern w:val="0"/>
+            <w:sz w:val="22"/>
+            <w:szCs w:val="22"/>
+            <w:lang w:val="en-US" w:eastAsia="en-US" w:bidi="ar-SA"/>
+          </w:rPr>
+          <w:tab/>
+        </w:r>
+        <w:r>
+          <w:rPr>
+            <w:rStyle w:val="Hyperlink"/>
+            <w:noProof/>
+          </w:rPr>
           <w:t>Tatsächlicher Aufwand</w:t>
         </w:r>
         <w:r>
@@ -1746,7 +1812,7 @@
           <w:rPr>
             <w:noProof/>
           </w:rPr>
-          <w:instrText xml:space="preserve"> PAGEREF _Toc446016440 \h </w:instrText>
+          <w:instrText xml:space="preserve"> PAGEREF _Toc446068474 \h </w:instrText>
         </w:r>
         <w:r>
           <w:rPr>
@@ -1785,7 +1851,7 @@
         <w:pStyle w:val="berschrift1"/>
         <w:pageBreakBefore/>
       </w:pPr>
-      <w:bookmarkStart w:id="1" w:name="_Toc446016426"/>
+      <w:bookmarkStart w:id="1" w:name="_Toc446068459"/>
       <w:r>
         <w:lastRenderedPageBreak/>
         <w:t>Einführung</w:t>
@@ -1812,7 +1878,7 @@
       <w:pPr>
         <w:pStyle w:val="berschrift2"/>
       </w:pPr>
-      <w:bookmarkStart w:id="2" w:name="_Toc446016427"/>
+      <w:bookmarkStart w:id="2" w:name="_Toc446068460"/>
       <w:r>
         <w:t>Ziele</w:t>
       </w:r>
@@ -1843,7 +1909,7 @@
           <w:shd w:val="clear" w:color="auto" w:fill="FFFFFF"/>
         </w:rPr>
       </w:pPr>
-      <w:bookmarkStart w:id="3" w:name="_Toc446016428"/>
+      <w:bookmarkStart w:id="3" w:name="_Toc446068461"/>
       <w:r>
         <w:rPr>
           <w:shd w:val="clear" w:color="auto" w:fill="FFFFFF"/>
@@ -1922,7 +1988,7 @@
       <w:pPr>
         <w:pStyle w:val="berschrift2"/>
       </w:pPr>
-      <w:bookmarkStart w:id="4" w:name="_Toc446016429"/>
+      <w:bookmarkStart w:id="4" w:name="_Toc446068462"/>
       <w:r>
         <w:t>Aufgabenstellung</w:t>
       </w:r>
@@ -2040,7 +2106,7 @@
       <w:pPr>
         <w:pStyle w:val="berschrift2"/>
       </w:pPr>
-      <w:bookmarkStart w:id="5" w:name="_Toc446016430"/>
+      <w:bookmarkStart w:id="5" w:name="_Toc446068463"/>
       <w:r>
         <w:t>Quellen</w:t>
       </w:r>
@@ -2119,7 +2185,7 @@
         <w:pStyle w:val="berschrift1"/>
         <w:pageBreakBefore/>
       </w:pPr>
-      <w:bookmarkStart w:id="6" w:name="_Toc446016431"/>
+      <w:bookmarkStart w:id="6" w:name="_Toc446068464"/>
       <w:r>
         <w:lastRenderedPageBreak/>
         <w:t>Ergebnisse</w:t>
@@ -2193,39 +2259,86 @@
       <w:r>
         <w:t xml:space="preserve">Abbildung </w:t>
       </w:r>
-      <w:r>
-        <w:fldChar w:fldCharType="begin"/>
-      </w:r>
-      <w:r>
-        <w:instrText xml:space="preserve"> SEQ Abbildung \* ARABIC </w:instrText>
-      </w:r>
-      <w:r>
-        <w:fldChar w:fldCharType="separate"/>
-      </w:r>
-      <w:r>
-        <w:rPr>
-          <w:noProof/>
-        </w:rPr>
-        <w:t>1</w:t>
-      </w:r>
-      <w:r>
-        <w:fldChar w:fldCharType="end"/>
-      </w:r>
+      <w:fldSimple w:instr=" SEQ Abbildung \* ARABIC ">
+        <w:r>
+          <w:rPr>
+            <w:noProof/>
+          </w:rPr>
+          <w:t>1</w:t>
+        </w:r>
+      </w:fldSimple>
       <w:r>
         <w:t xml:space="preserve"> Client-Server Kommunikation</w:t>
       </w:r>
     </w:p>
     <w:p>
       <w:pPr>
+        <w:pStyle w:val="Textkrper"/>
+      </w:pPr>
+      <w:r>
+        <w:t xml:space="preserve">Der Client sendet dem Server </w:t>
+      </w:r>
+      <w:r>
+        <w:t xml:space="preserve">welche Methode er aufrufen soll und die </w:t>
+      </w:r>
+      <w:r>
+        <w:t>für diese Methode</w:t>
+      </w:r>
+      <w:r>
+        <w:t xml:space="preserve"> zu verwendenden Parameter</w:t>
+      </w:r>
+      <w:r>
+        <w:t xml:space="preserve">. </w:t>
+      </w:r>
+      <w:r>
+        <w:t>Über ein gemeinsam bekanntes Interface erkennt der Server welche Methode gemeint ist und kann diese ausführen</w:t>
+      </w:r>
+      <w:r>
+        <w:t xml:space="preserve">. Das Ergebnis sendet er zurück an den Client. Damit Objekte übertragen werden können müssen diese das Marker-Interface </w:t>
+      </w:r>
+      <w:proofErr w:type="spellStart"/>
+      <w:r>
+        <w:t>Serializable</w:t>
+      </w:r>
+      <w:proofErr w:type="spellEnd"/>
+      <w:r>
+        <w:t xml:space="preserve"> implementieren. (Da Objekte auf eine lokale Speicheradresse verweisen und diese Adresse für den Server unbrauchbar ist)</w:t>
+      </w:r>
+    </w:p>
+    <w:p>
+      <w:pPr>
         <w:pStyle w:val="berschrift3"/>
       </w:pPr>
-      <w:bookmarkStart w:id="7" w:name="_Java_Policy_File"/>
-      <w:bookmarkStart w:id="8" w:name="_Toc446016432"/>
+      <w:bookmarkStart w:id="7" w:name="_Toc446068465"/>
+      <w:proofErr w:type="spellStart"/>
+      <w:r>
+        <w:t>GitHub</w:t>
+      </w:r>
+      <w:proofErr w:type="spellEnd"/>
+      <w:r>
+        <w:t xml:space="preserve"> Repository</w:t>
+      </w:r>
       <w:bookmarkEnd w:id="7"/>
+    </w:p>
+    <w:p>
+      <w:pPr>
+        <w:pStyle w:val="Textkrper"/>
+      </w:pPr>
+      <w:r>
+        <w:t>https://github.com/mmuehlehner-tgm/SYT_RMI/</w:t>
+      </w:r>
+    </w:p>
+    <w:p>
+      <w:pPr>
+        <w:pStyle w:val="berschrift3"/>
+      </w:pPr>
+      <w:bookmarkStart w:id="8" w:name="_Java_Policy_File"/>
+      <w:bookmarkStart w:id="9" w:name="_Toc446068466"/>
+      <w:bookmarkEnd w:id="8"/>
       <w:r>
         <w:t>Java Policy File</w:t>
       </w:r>
-      <w:bookmarkEnd w:id="8"/>
+      <w:bookmarkEnd w:id="9"/>
     </w:p>
     <w:p>
       <w:pPr>
@@ -2236,7 +2349,13 @@
       </w:r>
       <w:proofErr w:type="spellStart"/>
       <w:r>
-        <w:t>polify</w:t>
+        <w:t>poli</w:t>
+      </w:r>
+      <w:r>
+        <w:t>c</w:t>
+      </w:r>
+      <w:r>
+        <w:t>y</w:t>
       </w:r>
       <w:proofErr w:type="spellEnd"/>
       <w:r>
@@ -2324,8 +2443,23 @@
       </w:r>
       <w:proofErr w:type="spellEnd"/>
       <w:r>
-        <w:t>\java.policy</w:t>
-      </w:r>
+        <w:t>\</w:t>
+      </w:r>
+      <w:proofErr w:type="spellStart"/>
+      <w:r>
+        <w:t>java.policy</w:t>
+      </w:r>
+      <w:proofErr w:type="spellEnd"/>
+    </w:p>
+    <w:p>
+      <w:pPr>
+        <w:pStyle w:val="Textkrper"/>
+      </w:pPr>
+    </w:p>
+    <w:p>
+      <w:pPr>
+        <w:pStyle w:val="Textkrper"/>
+      </w:pPr>
     </w:p>
     <w:p>
       <w:pPr>
@@ -2335,11 +2469,12 @@
           <w:numId w:val="8"/>
         </w:numPr>
       </w:pPr>
-      <w:bookmarkStart w:id="9" w:name="_Toc446016433"/>
-      <w:r>
+      <w:bookmarkStart w:id="10" w:name="_Toc446068467"/>
+      <w:r>
+        <w:lastRenderedPageBreak/>
         <w:t>RMI Tutorial</w:t>
       </w:r>
-      <w:bookmarkEnd w:id="9"/>
+      <w:bookmarkEnd w:id="10"/>
     </w:p>
     <w:p>
       <w:r>
@@ -2440,12 +2575,14 @@
       <w:r>
         <w:t xml:space="preserve">Das </w:t>
       </w:r>
+      <w:proofErr w:type="spellStart"/>
       <w:r>
         <w:rPr>
           <w:rFonts w:ascii="Courier New" w:hAnsi="Courier New" w:cs="Courier New"/>
         </w:rPr>
         <w:t>Compute</w:t>
       </w:r>
+      <w:proofErr w:type="spellEnd"/>
       <w:r>
         <w:t xml:space="preserve"> Interface erweitert </w:t>
       </w:r>
@@ -2534,12 +2671,11 @@
       <w:pPr>
         <w:pStyle w:val="berschrift3"/>
       </w:pPr>
-      <w:bookmarkStart w:id="10" w:name="_Toc446016434"/>
-      <w:r>
-        <w:lastRenderedPageBreak/>
+      <w:bookmarkStart w:id="11" w:name="_Toc446068468"/>
+      <w:r>
         <w:t>Server</w:t>
       </w:r>
-      <w:bookmarkEnd w:id="10"/>
+      <w:bookmarkEnd w:id="11"/>
     </w:p>
     <w:p>
       <w:pPr>
@@ -2713,19 +2849,7 @@
           <w:rPr>
             <w:rStyle w:val="Hyperlink"/>
           </w:rPr>
-          <w:t>Java Po</w:t>
-        </w:r>
-        <w:r>
-          <w:rPr>
-            <w:rStyle w:val="Hyperlink"/>
-          </w:rPr>
-          <w:t>l</w:t>
-        </w:r>
-        <w:r>
-          <w:rPr>
-            <w:rStyle w:val="Hyperlink"/>
-          </w:rPr>
-          <w:t>icy File</w:t>
+          <w:t>Java Policy File</w:t>
         </w:r>
       </w:hyperlink>
       <w:r>
@@ -2881,11 +3005,12 @@
       <w:pPr>
         <w:pStyle w:val="berschrift3"/>
       </w:pPr>
-      <w:bookmarkStart w:id="11" w:name="_Toc446016435"/>
-      <w:r>
+      <w:bookmarkStart w:id="12" w:name="_Toc446068469"/>
+      <w:r>
+        <w:lastRenderedPageBreak/>
         <w:t>Client</w:t>
       </w:r>
-      <w:bookmarkEnd w:id="11"/>
+      <w:bookmarkEnd w:id="12"/>
     </w:p>
     <w:p>
       <w:pPr>
@@ -3062,7 +3187,6 @@
     </w:p>
     <w:p>
       <w:r>
-        <w:lastRenderedPageBreak/>
         <w:t xml:space="preserve">Über die Registry des Servers bekommt man nun das </w:t>
       </w:r>
       <w:r>
@@ -3214,11 +3338,11 @@
       <w:pPr>
         <w:pStyle w:val="berschrift3"/>
       </w:pPr>
-      <w:bookmarkStart w:id="12" w:name="_Toc446016436"/>
+      <w:bookmarkStart w:id="13" w:name="_Toc446068470"/>
       <w:r>
         <w:t>Aufgetretene Probleme</w:t>
       </w:r>
-      <w:bookmarkEnd w:id="12"/>
+      <w:bookmarkEnd w:id="13"/>
     </w:p>
     <w:p>
       <w:r>
@@ -3227,15 +3351,21 @@
     </w:p>
     <w:p/>
     <w:p/>
+    <w:p/>
+    <w:p/>
+    <w:p/>
+    <w:p/>
+    <w:p/>
     <w:p>
       <w:pPr>
         <w:pStyle w:val="berschrift2"/>
       </w:pPr>
-      <w:bookmarkStart w:id="13" w:name="_Toc446016437"/>
-      <w:r>
+      <w:bookmarkStart w:id="14" w:name="_Toc446068471"/>
+      <w:r>
+        <w:lastRenderedPageBreak/>
         <w:t>RMI Command Pattern</w:t>
       </w:r>
-      <w:bookmarkEnd w:id="13"/>
+      <w:bookmarkEnd w:id="14"/>
     </w:p>
     <w:p>
       <w:pPr>
@@ -3447,26 +3577,24 @@
       <w:r>
         <w:t xml:space="preserve">Abbildung </w:t>
       </w:r>
-      <w:r>
-        <w:fldChar w:fldCharType="begin"/>
-      </w:r>
-      <w:r>
-        <w:instrText xml:space="preserve"> SEQ Abbildung \* ARABIC </w:instrText>
-      </w:r>
-      <w:r>
-        <w:fldChar w:fldCharType="separate"/>
-      </w:r>
-      <w:r>
-        <w:rPr>
-          <w:noProof/>
-        </w:rPr>
-        <w:t>2</w:t>
-      </w:r>
-      <w:r>
-        <w:fldChar w:fldCharType="end"/>
-      </w:r>
-      <w:r>
-        <w:t xml:space="preserve"> Implementierung der doSomething Methode in </w:t>
+      <w:fldSimple w:instr=" SEQ Abbildung \* ARABIC ">
+        <w:r>
+          <w:rPr>
+            <w:noProof/>
+          </w:rPr>
+          <w:t>2</w:t>
+        </w:r>
+      </w:fldSimple>
+      <w:r>
+        <w:t xml:space="preserve"> Implementierung der </w:t>
+      </w:r>
+      <w:proofErr w:type="spellStart"/>
+      <w:r>
+        <w:t>doSomething</w:t>
+      </w:r>
+      <w:proofErr w:type="spellEnd"/>
+      <w:r>
+        <w:t xml:space="preserve"> Methode in </w:t>
       </w:r>
       <w:proofErr w:type="spellStart"/>
       <w:r>
@@ -3528,48 +3656,29 @@
       <w:r>
         <w:t xml:space="preserve">Abbildung </w:t>
       </w:r>
-      <w:r>
-        <w:fldChar w:fldCharType="begin"/>
-      </w:r>
-      <w:r>
-        <w:instrText xml:space="preserve"> SEQ Abbildung \* ARABIC </w:instrText>
-      </w:r>
-      <w:r>
-        <w:fldChar w:fldCharType="separate"/>
-      </w:r>
-      <w:r>
-        <w:rPr>
-          <w:noProof/>
-        </w:rPr>
-        <w:t>3</w:t>
-      </w:r>
-      <w:r>
-        <w:fldChar w:fldCharType="end"/>
-      </w:r>
+      <w:fldSimple w:instr=" SEQ Abbildung \* ARABIC ">
+        <w:r>
+          <w:rPr>
+            <w:noProof/>
+          </w:rPr>
+          <w:t>3</w:t>
+        </w:r>
+      </w:fldSimple>
       <w:r>
         <w:t xml:space="preserve"> doSomething wird von Client über Remote Objekt aufgerufen</w:t>
       </w:r>
+      <w:r>
+        <w:br/>
+      </w:r>
     </w:p>
     <w:p>
       <w:pPr>
         <w:pStyle w:val="Textkrper"/>
+      </w:pPr>
+      <w:r>
         <w:rPr>
           <w:rFonts w:ascii="Courier New" w:hAnsi="Courier New" w:cs="Courier New"/>
         </w:rPr>
-      </w:pPr>
-      <w:r>
-        <w:br/>
-      </w:r>
-    </w:p>
-    <w:p>
-      <w:pPr>
-        <w:pStyle w:val="Textkrper"/>
-      </w:pPr>
-      <w:r>
-        <w:rPr>
-          <w:rFonts w:ascii="Courier New" w:hAnsi="Courier New" w:cs="Courier New"/>
-        </w:rPr>
-        <w:lastRenderedPageBreak/>
         <w:t>Command</w:t>
       </w:r>
       <w:r>
@@ -3663,33 +3772,39 @@
       <w:r>
         <w:t xml:space="preserve">Abbildung </w:t>
       </w:r>
-      <w:r>
-        <w:fldChar w:fldCharType="begin"/>
-      </w:r>
-      <w:r>
-        <w:instrText xml:space="preserve"> SEQ Abbildung \* ARABIC </w:instrText>
-      </w:r>
-      <w:r>
-        <w:fldChar w:fldCharType="separate"/>
-      </w:r>
-      <w:r>
-        <w:rPr>
-          <w:noProof/>
-        </w:rPr>
-        <w:t>4</w:t>
-      </w:r>
-      <w:r>
-        <w:fldChar w:fldCharType="end"/>
-      </w:r>
-      <w:r>
-        <w:t xml:space="preserve"> execute Methode der Klasse CalculationCommand</w:t>
-      </w:r>
+      <w:fldSimple w:instr=" SEQ Abbildung \* ARABIC ">
+        <w:r>
+          <w:rPr>
+            <w:noProof/>
+          </w:rPr>
+          <w:t>4</w:t>
+        </w:r>
+      </w:fldSimple>
+      <w:r>
+        <w:t xml:space="preserve"> execute Methode der Klasse </w:t>
+      </w:r>
+      <w:proofErr w:type="spellStart"/>
+      <w:r>
+        <w:t>CalculationCommand</w:t>
+      </w:r>
+      <w:proofErr w:type="spellEnd"/>
+    </w:p>
+    <w:p>
+      <w:pPr>
+        <w:pStyle w:val="Beschriftung"/>
+      </w:pPr>
+    </w:p>
+    <w:p>
+      <w:pPr>
+        <w:pStyle w:val="Beschriftung"/>
+      </w:pPr>
     </w:p>
     <w:p>
       <w:pPr>
         <w:pStyle w:val="Textkrper"/>
       </w:pPr>
       <w:r>
+        <w:lastRenderedPageBreak/>
         <w:t xml:space="preserve">Der </w:t>
       </w:r>
       <w:proofErr w:type="spellStart"/>
@@ -3700,12 +3815,14 @@
       <w:r>
         <w:t xml:space="preserve"> von </w:t>
       </w:r>
+      <w:proofErr w:type="spellStart"/>
       <w:r>
         <w:rPr>
           <w:rFonts w:ascii="Courier New" w:hAnsi="Courier New" w:cs="Courier New"/>
         </w:rPr>
         <w:t>CalculationCommand</w:t>
       </w:r>
+      <w:proofErr w:type="spellEnd"/>
       <w:r>
         <w:t xml:space="preserve"> bekommt als Parameter die Anzahl an Nachkommastellen die Pi haben soll und eine Referenz auf den stub des Clients, sodass der Server den berechneten Wert später an den Client zurückliefern kann. (Callback)</w:t>
       </w:r>
@@ -3767,24 +3884,14 @@
       <w:r>
         <w:t xml:space="preserve">Abbildung </w:t>
       </w:r>
-      <w:r>
-        <w:fldChar w:fldCharType="begin"/>
-      </w:r>
-      <w:r>
-        <w:instrText xml:space="preserve"> SEQ Abbildung \* ARABIC </w:instrText>
-      </w:r>
-      <w:r>
-        <w:fldChar w:fldCharType="separate"/>
-      </w:r>
-      <w:r>
-        <w:rPr>
-          <w:noProof/>
-        </w:rPr>
-        <w:t>5</w:t>
-      </w:r>
-      <w:r>
-        <w:fldChar w:fldCharType="end"/>
-      </w:r>
+      <w:fldSimple w:instr=" SEQ Abbildung \* ARABIC ">
+        <w:r>
+          <w:rPr>
+            <w:noProof/>
+          </w:rPr>
+          <w:t>5</w:t>
+        </w:r>
+      </w:fldSimple>
       <w:r>
         <w:t xml:space="preserve"> </w:t>
       </w:r>
@@ -3794,8 +3901,13 @@
       </w:r>
       <w:proofErr w:type="spellEnd"/>
       <w:r>
-        <w:t xml:space="preserve"> von CalculationCommand</w:t>
-      </w:r>
+        <w:t xml:space="preserve"> von </w:t>
+      </w:r>
+      <w:proofErr w:type="spellStart"/>
+      <w:r>
+        <w:t>CalculationCommand</w:t>
+      </w:r>
+      <w:proofErr w:type="spellEnd"/>
     </w:p>
     <w:p>
       <w:pPr>
@@ -3852,24 +3964,14 @@
       <w:r>
         <w:t xml:space="preserve">Abbildung </w:t>
       </w:r>
-      <w:r>
-        <w:fldChar w:fldCharType="begin"/>
-      </w:r>
-      <w:r>
-        <w:instrText xml:space="preserve"> SEQ Abbildung \* ARABIC </w:instrText>
-      </w:r>
-      <w:r>
-        <w:fldChar w:fldCharType="separate"/>
-      </w:r>
-      <w:r>
-        <w:rPr>
-          <w:noProof/>
-        </w:rPr>
-        <w:t>6</w:t>
-      </w:r>
-      <w:r>
-        <w:fldChar w:fldCharType="end"/>
-      </w:r>
+      <w:fldSimple w:instr=" SEQ Abbildung \* ARABIC ">
+        <w:r>
+          <w:rPr>
+            <w:noProof/>
+          </w:rPr>
+          <w:t>6</w:t>
+        </w:r>
+      </w:fldSimple>
       <w:r>
         <w:t xml:space="preserve"> Erstellen des Client-Stub für Callback</w:t>
       </w:r>
@@ -3969,26 +4071,24 @@
       <w:r>
         <w:t xml:space="preserve">Abbildung </w:t>
       </w:r>
-      <w:r>
-        <w:fldChar w:fldCharType="begin"/>
-      </w:r>
-      <w:r>
-        <w:instrText xml:space="preserve"> SEQ Abbildung \* ARABIC </w:instrText>
-      </w:r>
-      <w:r>
-        <w:fldChar w:fldCharType="separate"/>
-      </w:r>
-      <w:r>
-        <w:rPr>
-          <w:noProof/>
-        </w:rPr>
-        <w:t>7</w:t>
-      </w:r>
-      <w:r>
-        <w:fldChar w:fldCharType="end"/>
-      </w:r>
-      <w:r>
-        <w:t xml:space="preserve"> Erzeugen eines CalculationCommand Objekts</w:t>
+      <w:fldSimple w:instr=" SEQ Abbildung \* ARABIC ">
+        <w:r>
+          <w:rPr>
+            <w:noProof/>
+          </w:rPr>
+          <w:t>7</w:t>
+        </w:r>
+      </w:fldSimple>
+      <w:r>
+        <w:t xml:space="preserve"> Erzeugen eines </w:t>
+      </w:r>
+      <w:proofErr w:type="spellStart"/>
+      <w:r>
+        <w:t>CalculationCommand</w:t>
+      </w:r>
+      <w:proofErr w:type="spellEnd"/>
+      <w:r>
+        <w:t xml:space="preserve"> Objekts</w:t>
       </w:r>
     </w:p>
     <w:p>
@@ -3999,66 +4099,11 @@
           <w:iCs w:val="0"/>
         </w:rPr>
       </w:pPr>
-    </w:p>
-    <w:p>
-      <w:pPr>
-        <w:pStyle w:val="Beschriftung"/>
+      <w:r>
         <w:rPr>
           <w:i w:val="0"/>
           <w:iCs w:val="0"/>
         </w:rPr>
-      </w:pPr>
-    </w:p>
-    <w:p>
-      <w:pPr>
-        <w:pStyle w:val="Beschriftung"/>
-        <w:rPr>
-          <w:i w:val="0"/>
-          <w:iCs w:val="0"/>
-        </w:rPr>
-      </w:pPr>
-    </w:p>
-    <w:p>
-      <w:pPr>
-        <w:pStyle w:val="Beschriftung"/>
-        <w:rPr>
-          <w:i w:val="0"/>
-          <w:iCs w:val="0"/>
-        </w:rPr>
-      </w:pPr>
-    </w:p>
-    <w:p>
-      <w:pPr>
-        <w:pStyle w:val="Beschriftung"/>
-        <w:rPr>
-          <w:i w:val="0"/>
-          <w:iCs w:val="0"/>
-        </w:rPr>
-      </w:pPr>
-    </w:p>
-    <w:p>
-      <w:pPr>
-        <w:pStyle w:val="Beschriftung"/>
-        <w:rPr>
-          <w:i w:val="0"/>
-          <w:iCs w:val="0"/>
-        </w:rPr>
-      </w:pPr>
-    </w:p>
-    <w:p>
-      <w:pPr>
-        <w:pStyle w:val="Beschriftung"/>
-        <w:rPr>
-          <w:i w:val="0"/>
-          <w:iCs w:val="0"/>
-        </w:rPr>
-      </w:pPr>
-      <w:r>
-        <w:rPr>
-          <w:i w:val="0"/>
-          <w:iCs w:val="0"/>
-        </w:rPr>
-        <w:lastRenderedPageBreak/>
         <w:t xml:space="preserve">In der </w:t>
       </w:r>
       <w:r>
@@ -4161,8 +4206,17 @@
           <w:i w:val="0"/>
           <w:iCs w:val="0"/>
         </w:rPr>
-        <w:t>Client-Stub</w:t>
-      </w:r>
+        <w:t>Client-</w:t>
+      </w:r>
+      <w:proofErr w:type="spellStart"/>
+      <w:r>
+        <w:rPr>
+          <w:i w:val="0"/>
+          <w:iCs w:val="0"/>
+        </w:rPr>
+        <w:t>Stub</w:t>
+      </w:r>
+      <w:proofErr w:type="spellEnd"/>
       <w:r>
         <w:rPr>
           <w:i w:val="0"/>
@@ -4287,24 +4341,14 @@
       <w:r>
         <w:t xml:space="preserve">Abbildung </w:t>
       </w:r>
-      <w:r>
-        <w:fldChar w:fldCharType="begin"/>
-      </w:r>
-      <w:r>
-        <w:instrText xml:space="preserve"> SEQ Abbildung \* ARABIC </w:instrText>
-      </w:r>
-      <w:r>
-        <w:fldChar w:fldCharType="separate"/>
-      </w:r>
-      <w:r>
-        <w:rPr>
-          <w:noProof/>
-        </w:rPr>
-        <w:t>8</w:t>
-      </w:r>
-      <w:r>
-        <w:fldChar w:fldCharType="end"/>
-      </w:r>
+      <w:fldSimple w:instr=" SEQ Abbildung \* ARABIC ">
+        <w:r>
+          <w:rPr>
+            <w:noProof/>
+          </w:rPr>
+          <w:t>8</w:t>
+        </w:r>
+      </w:fldSimple>
       <w:r>
         <w:t xml:space="preserve"> </w:t>
       </w:r>
@@ -4376,24 +4420,14 @@
       <w:r>
         <w:t xml:space="preserve">Abbildung </w:t>
       </w:r>
-      <w:r>
-        <w:fldChar w:fldCharType="begin"/>
-      </w:r>
-      <w:r>
-        <w:instrText xml:space="preserve"> SEQ Abbildung \* ARABIC </w:instrText>
-      </w:r>
-      <w:r>
-        <w:fldChar w:fldCharType="separate"/>
-      </w:r>
-      <w:r>
-        <w:rPr>
-          <w:noProof/>
-        </w:rPr>
-        <w:t>9</w:t>
-      </w:r>
-      <w:r>
-        <w:fldChar w:fldCharType="end"/>
-      </w:r>
+      <w:fldSimple w:instr=" SEQ Abbildung \* ARABIC ">
+        <w:r>
+          <w:rPr>
+            <w:noProof/>
+          </w:rPr>
+          <w:t>9</w:t>
+        </w:r>
+      </w:fldSimple>
       <w:r>
         <w:t xml:space="preserve"> </w:t>
       </w:r>
@@ -4443,89 +4477,24 @@
     </w:p>
     <w:p>
       <w:pPr>
-        <w:pStyle w:val="Beschriftung"/>
-      </w:pPr>
-    </w:p>
-    <w:p>
-      <w:pPr>
-        <w:pStyle w:val="Beschriftung"/>
-      </w:pPr>
-    </w:p>
-    <w:p>
-      <w:pPr>
-        <w:pStyle w:val="Beschriftung"/>
-      </w:pPr>
-    </w:p>
-    <w:p>
-      <w:pPr>
-        <w:pStyle w:val="Beschriftung"/>
-      </w:pPr>
-    </w:p>
-    <w:p>
-      <w:pPr>
-        <w:pStyle w:val="Beschriftung"/>
-      </w:pPr>
-    </w:p>
-    <w:p>
-      <w:pPr>
-        <w:pStyle w:val="Beschriftung"/>
-      </w:pPr>
-    </w:p>
-    <w:p>
-      <w:pPr>
-        <w:pStyle w:val="Beschriftung"/>
-      </w:pPr>
-    </w:p>
-    <w:p>
-      <w:pPr>
-        <w:pStyle w:val="Beschriftung"/>
-      </w:pPr>
-    </w:p>
-    <w:p>
-      <w:pPr>
-        <w:pStyle w:val="Beschriftung"/>
-      </w:pPr>
-    </w:p>
-    <w:p>
-      <w:pPr>
-        <w:pStyle w:val="Beschriftung"/>
-      </w:pPr>
-    </w:p>
-    <w:p>
-      <w:pPr>
-        <w:pStyle w:val="Beschriftung"/>
-      </w:pPr>
-    </w:p>
-    <w:p>
-      <w:pPr>
-        <w:pStyle w:val="Beschriftung"/>
-      </w:pPr>
-    </w:p>
-    <w:p>
-      <w:pPr>
-        <w:pStyle w:val="Beschriftung"/>
-      </w:pPr>
-    </w:p>
-    <w:p>
-      <w:pPr>
         <w:pStyle w:val="berschrift1"/>
       </w:pPr>
-      <w:bookmarkStart w:id="14" w:name="_Toc446016438"/>
+      <w:bookmarkStart w:id="15" w:name="_Toc446068472"/>
       <w:r>
         <w:lastRenderedPageBreak/>
         <w:t>Aufwand</w:t>
       </w:r>
-      <w:bookmarkEnd w:id="14"/>
+      <w:bookmarkEnd w:id="15"/>
     </w:p>
     <w:p>
       <w:pPr>
         <w:pStyle w:val="berschrift2"/>
       </w:pPr>
-      <w:bookmarkStart w:id="15" w:name="_Toc446016439"/>
+      <w:bookmarkStart w:id="16" w:name="_Toc446068473"/>
       <w:r>
         <w:t>Geschätzter Aufwand</w:t>
       </w:r>
-      <w:bookmarkEnd w:id="15"/>
+      <w:bookmarkEnd w:id="16"/>
     </w:p>
     <w:p>
       <w:pPr>
@@ -4849,11 +4818,11 @@
       <w:pPr>
         <w:pStyle w:val="berschrift2"/>
       </w:pPr>
-      <w:bookmarkStart w:id="16" w:name="_Toc446016440"/>
+      <w:bookmarkStart w:id="17" w:name="_Toc446068474"/>
       <w:r>
         <w:t>Tatsächlicher Aufwand</w:t>
       </w:r>
-      <w:bookmarkEnd w:id="16"/>
+      <w:bookmarkEnd w:id="17"/>
     </w:p>
     <w:p>
       <w:pPr>
@@ -4928,13 +4897,7 @@
               <w:rPr>
                 <w:b/>
               </w:rPr>
-              <w:t>tatsächlicher</w:t>
-            </w:r>
-            <w:r>
-              <w:rPr>
-                <w:b/>
-              </w:rPr>
-              <w:t xml:space="preserve"> Aufwand</w:t>
+              <w:t>tatsächlicher Aufwand</w:t>
             </w:r>
           </w:p>
         </w:tc>
@@ -4975,10 +4938,7 @@
               <w:pStyle w:val="Textkrper"/>
             </w:pPr>
             <w:r>
-              <w:t>4</w:t>
-            </w:r>
-            <w:r>
-              <w:t xml:space="preserve"> h</w:t>
+              <w:t>4 h</w:t>
             </w:r>
           </w:p>
         </w:tc>
@@ -5022,10 +4982,7 @@
               <w:t>3</w:t>
             </w:r>
             <w:r>
-              <w:t xml:space="preserve"> </w:t>
-            </w:r>
-            <w:r>
-              <w:t>h</w:t>
+              <w:t xml:space="preserve"> h</w:t>
             </w:r>
           </w:p>
         </w:tc>
@@ -5112,31 +5069,7 @@
               <w:rPr>
                 <w:b/>
               </w:rPr>
-              <w:t>1</w:t>
-            </w:r>
-            <w:r>
-              <w:rPr>
-                <w:b/>
-              </w:rPr>
-              <w:t>1</w:t>
-            </w:r>
-            <w:r>
-              <w:rPr>
-                <w:b/>
-              </w:rPr>
-              <w:t>.</w:t>
-            </w:r>
-            <w:r>
-              <w:rPr>
-                <w:b/>
-              </w:rPr>
-              <w:t xml:space="preserve"> – 17.03</w:t>
-            </w:r>
-            <w:r>
-              <w:rPr>
-                <w:b/>
-              </w:rPr>
-              <w:t>.2016</w:t>
+              <w:t>11. – 17.03.2016</w:t>
             </w:r>
           </w:p>
         </w:tc>

</xml_diff>